<commit_message>
torch dataset for the DEAP data
Update of Meetings.docx
</commit_message>
<xml_diff>
--- a/meetings/Thesis Update Meetings.docx
+++ b/meetings/Thesis Update Meetings.docx
@@ -9,6 +9,7 @@
           <w:bCs/>
           <w:sz w:val="28"/>
           <w:szCs w:val="28"/>
+          <w:lang w:val="en-US"/>
         </w:rPr>
       </w:pPr>
       <w:r>
@@ -17,38 +18,33 @@
           <w:bCs/>
           <w:sz w:val="28"/>
           <w:szCs w:val="28"/>
-        </w:rPr>
-        <w:t xml:space="preserve">Thesis Update </w:t>
+          <w:lang w:val="en-US"/>
+        </w:rPr>
+        <w:t>Thesis Update Meetings</w:t>
       </w:r>
+    </w:p>
+    <w:p>
+      <w:pPr>
+        <w:rPr>
+          <w:b/>
+          <w:bCs/>
+          <w:lang w:val="en-US"/>
+        </w:rPr>
+      </w:pPr>
+    </w:p>
+    <w:p>
+      <w:pPr>
+        <w:rPr>
+          <w:b/>
+          <w:bCs/>
+          <w:lang w:val="en-US"/>
+        </w:rPr>
+      </w:pPr>
       <w:r>
         <w:rPr>
           <w:b/>
           <w:bCs/>
-          <w:sz w:val="28"/>
-          <w:szCs w:val="28"/>
-        </w:rPr>
-        <w:t>Meetings</w:t>
-      </w:r>
-    </w:p>
-    <w:p>
-      <w:pPr>
-        <w:rPr>
-          <w:b/>
-          <w:bCs/>
-        </w:rPr>
-      </w:pPr>
-    </w:p>
-    <w:p>
-      <w:pPr>
-        <w:rPr>
-          <w:b/>
-          <w:bCs/>
-        </w:rPr>
-      </w:pPr>
-      <w:r>
-        <w:rPr>
-          <w:b/>
-          <w:bCs/>
+          <w:lang w:val="en-US"/>
         </w:rPr>
         <w:t>Meeting 2 – 07.02.2023</w:t>
       </w:r>
@@ -58,20 +54,28 @@
         <w:rPr>
           <w:b/>
           <w:bCs/>
-        </w:rPr>
-      </w:pPr>
-    </w:p>
-    <w:p>
-      <w:proofErr w:type="spellStart"/>
+          <w:lang w:val="en-US"/>
+        </w:rPr>
+      </w:pPr>
+    </w:p>
+    <w:p>
+      <w:pPr>
+        <w:rPr>
+          <w:lang w:val="en-US"/>
+        </w:rPr>
+      </w:pPr>
       <w:r>
+        <w:rPr>
+          <w:lang w:val="en-US"/>
+        </w:rPr>
         <w:t>Slides</w:t>
       </w:r>
-      <w:proofErr w:type="spellEnd"/>
-    </w:p>
-    <w:p>
-      <w:pPr>
-        <w:rPr>
-          <w:color w:val="8EAADB" w:themeColor="accent1" w:themeTint="99"/>
+    </w:p>
+    <w:p>
+      <w:pPr>
+        <w:rPr>
+          <w:color w:val="8EAADB" w:themeColor="accent1" w:themeTint="99"/>
+          <w:lang w:val="en-US"/>
         </w:rPr>
       </w:pPr>
       <w:hyperlink r:id="rId4" w:history="1">
@@ -80,6 +84,7 @@
             <w:rStyle w:val="Hyperlink"/>
             <w:color w:val="8EAADB" w:themeColor="accent1" w:themeTint="99"/>
             <w:sz w:val="24"/>
+            <w:lang w:val="en-US"/>
           </w:rPr>
           <w:t>https://docs.google.com/presentation/d/1EukRoJ_KxgM6hOEg4Po0tL9jQBobGOZe9oxWb05Ed7Y/edit?usp=sharing</w:t>
         </w:r>
@@ -89,22 +94,25 @@
       <w:pPr>
         <w:rPr>
           <w:color w:val="8EAADB" w:themeColor="accent1" w:themeTint="99"/>
-        </w:rPr>
-      </w:pPr>
-    </w:p>
-    <w:p>
-      <w:pPr>
-        <w:rPr>
-          <w:color w:val="8EAADB" w:themeColor="accent1" w:themeTint="99"/>
-        </w:rPr>
-      </w:pPr>
-    </w:p>
-    <w:p>
-      <w:pPr>
-        <w:rPr>
-          <w:b/>
-          <w:bCs/>
-          <w:color w:val="000000" w:themeColor="text1"/>
+          <w:lang w:val="en-US"/>
+        </w:rPr>
+      </w:pPr>
+    </w:p>
+    <w:p>
+      <w:pPr>
+        <w:rPr>
+          <w:color w:val="8EAADB" w:themeColor="accent1" w:themeTint="99"/>
+          <w:lang w:val="en-US"/>
+        </w:rPr>
+      </w:pPr>
+    </w:p>
+    <w:p>
+      <w:pPr>
+        <w:rPr>
+          <w:b/>
+          <w:bCs/>
+          <w:color w:val="000000" w:themeColor="text1"/>
+          <w:lang w:val="en-US"/>
         </w:rPr>
       </w:pPr>
       <w:r>
@@ -112,6 +120,7 @@
           <w:b/>
           <w:bCs/>
           <w:color w:val="000000" w:themeColor="text1"/>
+          <w:lang w:val="en-US"/>
         </w:rPr>
         <w:t>Meeting 3 – 14.07.2023</w:t>
       </w:r>
@@ -122,28 +131,30 @@
           <w:b/>
           <w:bCs/>
           <w:color w:val="000000" w:themeColor="text1"/>
-        </w:rPr>
-      </w:pPr>
-    </w:p>
-    <w:p>
-      <w:pPr>
-        <w:rPr>
-          <w:color w:val="000000" w:themeColor="text1"/>
-        </w:rPr>
-      </w:pPr>
-      <w:proofErr w:type="spellStart"/>
+          <w:lang w:val="en-US"/>
+        </w:rPr>
+      </w:pPr>
+    </w:p>
+    <w:p>
+      <w:pPr>
+        <w:rPr>
+          <w:color w:val="000000" w:themeColor="text1"/>
+          <w:lang w:val="en-US"/>
+        </w:rPr>
+      </w:pPr>
       <w:r>
         <w:rPr>
           <w:color w:val="000000" w:themeColor="text1"/>
+          <w:lang w:val="en-US"/>
         </w:rPr>
         <w:t>Slides</w:t>
       </w:r>
-      <w:proofErr w:type="spellEnd"/>
-    </w:p>
-    <w:p>
-      <w:pPr>
-        <w:rPr>
-          <w:color w:val="8EAADB" w:themeColor="accent1" w:themeTint="99"/>
+    </w:p>
+    <w:p>
+      <w:pPr>
+        <w:rPr>
+          <w:color w:val="8EAADB" w:themeColor="accent1" w:themeTint="99"/>
+          <w:lang w:val="en-US"/>
         </w:rPr>
       </w:pPr>
       <w:hyperlink r:id="rId5" w:history="1">
@@ -152,6 +163,7 @@
             <w:rStyle w:val="Hyperlink"/>
             <w:color w:val="8EAADB" w:themeColor="accent1" w:themeTint="99"/>
             <w:sz w:val="24"/>
+            <w:lang w:val="en-US"/>
           </w:rPr>
           <w:t>https://docs.google.com/presentation/d/1CG6ekec-wml-yjA3CloqtBrvfu_uAveoKWwHQ_gcQuM/edit?usp=sharing</w:t>
         </w:r>
@@ -161,22 +173,25 @@
       <w:pPr>
         <w:rPr>
           <w:color w:val="8EAADB" w:themeColor="accent1" w:themeTint="99"/>
-        </w:rPr>
-      </w:pPr>
-    </w:p>
-    <w:p>
-      <w:pPr>
-        <w:rPr>
-          <w:color w:val="8EAADB" w:themeColor="accent1" w:themeTint="99"/>
-        </w:rPr>
-      </w:pPr>
-    </w:p>
-    <w:p>
-      <w:pPr>
-        <w:rPr>
-          <w:b/>
-          <w:bCs/>
-          <w:color w:val="000000" w:themeColor="text1"/>
+          <w:lang w:val="en-US"/>
+        </w:rPr>
+      </w:pPr>
+    </w:p>
+    <w:p>
+      <w:pPr>
+        <w:rPr>
+          <w:color w:val="8EAADB" w:themeColor="accent1" w:themeTint="99"/>
+          <w:lang w:val="en-US"/>
+        </w:rPr>
+      </w:pPr>
+    </w:p>
+    <w:p>
+      <w:pPr>
+        <w:rPr>
+          <w:b/>
+          <w:bCs/>
+          <w:color w:val="000000" w:themeColor="text1"/>
+          <w:lang w:val="en-US"/>
         </w:rPr>
       </w:pPr>
       <w:r>
@@ -184,6 +199,7 @@
           <w:b/>
           <w:bCs/>
           <w:color w:val="000000" w:themeColor="text1"/>
+          <w:lang w:val="en-US"/>
         </w:rPr>
         <w:t>Meeting 4 – 21.02.2023</w:t>
       </w:r>
@@ -194,28 +210,30 @@
           <w:b/>
           <w:bCs/>
           <w:color w:val="000000" w:themeColor="text1"/>
-        </w:rPr>
-      </w:pPr>
-    </w:p>
-    <w:p>
-      <w:pPr>
-        <w:rPr>
-          <w:color w:val="000000" w:themeColor="text1"/>
-        </w:rPr>
-      </w:pPr>
-      <w:proofErr w:type="spellStart"/>
+          <w:lang w:val="en-US"/>
+        </w:rPr>
+      </w:pPr>
+    </w:p>
+    <w:p>
+      <w:pPr>
+        <w:rPr>
+          <w:color w:val="000000" w:themeColor="text1"/>
+          <w:lang w:val="en-US"/>
+        </w:rPr>
+      </w:pPr>
       <w:r>
         <w:rPr>
           <w:color w:val="000000" w:themeColor="text1"/>
+          <w:lang w:val="en-US"/>
         </w:rPr>
         <w:t>Slides</w:t>
       </w:r>
-      <w:proofErr w:type="spellEnd"/>
-    </w:p>
-    <w:p>
-      <w:pPr>
-        <w:rPr>
-          <w:color w:val="8EAADB" w:themeColor="accent1" w:themeTint="99"/>
+    </w:p>
+    <w:p>
+      <w:pPr>
+        <w:rPr>
+          <w:color w:val="8EAADB" w:themeColor="accent1" w:themeTint="99"/>
+          <w:lang w:val="en-US"/>
         </w:rPr>
       </w:pPr>
       <w:hyperlink r:id="rId6" w:history="1">
@@ -224,6 +242,7 @@
             <w:rStyle w:val="Hyperlink"/>
             <w:color w:val="8EAADB" w:themeColor="accent1" w:themeTint="99"/>
             <w:sz w:val="24"/>
+            <w:lang w:val="en-US"/>
           </w:rPr>
           <w:t>https://docs.google.com/presentation/d/1DM8SvQEdve0-nVFflvQJbK4Cl4Seqp9Z7YKicv8iEzc/edit?usp=sharing</w:t>
         </w:r>
@@ -233,42 +252,30 @@
       <w:pPr>
         <w:rPr>
           <w:color w:val="8EAADB" w:themeColor="accent1" w:themeTint="99"/>
-        </w:rPr>
-      </w:pPr>
-    </w:p>
-    <w:p>
-      <w:pPr>
-        <w:rPr>
-          <w:color w:val="000000" w:themeColor="text1"/>
-        </w:rPr>
-      </w:pPr>
-      <w:proofErr w:type="spellStart"/>
+          <w:lang w:val="en-US"/>
+        </w:rPr>
+      </w:pPr>
+    </w:p>
+    <w:p>
+      <w:pPr>
+        <w:rPr>
+          <w:color w:val="000000" w:themeColor="text1"/>
+          <w:lang w:val="en-US"/>
+        </w:rPr>
+      </w:pPr>
       <w:r>
         <w:rPr>
           <w:color w:val="000000" w:themeColor="text1"/>
-        </w:rPr>
-        <w:t>Literature</w:t>
+          <w:lang w:val="en-US"/>
+        </w:rPr>
+        <w:t>Literature Comparison</w:t>
       </w:r>
-      <w:proofErr w:type="spellEnd"/>
-      <w:r>
-        <w:rPr>
-          <w:color w:val="000000" w:themeColor="text1"/>
-        </w:rPr>
-        <w:t xml:space="preserve"> </w:t>
-      </w:r>
-      <w:proofErr w:type="spellStart"/>
-      <w:r>
-        <w:rPr>
-          <w:color w:val="000000" w:themeColor="text1"/>
-        </w:rPr>
-        <w:t>Comparison</w:t>
-      </w:r>
-      <w:proofErr w:type="spellEnd"/>
-    </w:p>
-    <w:p>
-      <w:pPr>
-        <w:rPr>
-          <w:color w:val="8EAADB" w:themeColor="accent1" w:themeTint="99"/>
+    </w:p>
+    <w:p>
+      <w:pPr>
+        <w:rPr>
+          <w:color w:val="8EAADB" w:themeColor="accent1" w:themeTint="99"/>
+          <w:lang w:val="en-US"/>
         </w:rPr>
       </w:pPr>
       <w:hyperlink r:id="rId7" w:history="1">
@@ -277,6 +284,7 @@
             <w:rStyle w:val="Hyperlink"/>
             <w:color w:val="8EAADB" w:themeColor="accent1" w:themeTint="99"/>
             <w:sz w:val="24"/>
+            <w:lang w:val="en-US"/>
           </w:rPr>
           <w:t>https://docs.google.com/document/d/121nZ7paYWRm1GDv0Mumt9DVQk2PbdQct_4YjaQ3G8Mk/edit?usp=sharing</w:t>
         </w:r>
@@ -286,18 +294,21 @@
       <w:pPr>
         <w:rPr>
           <w:color w:val="8EAADB" w:themeColor="accent1" w:themeTint="99"/>
-        </w:rPr>
-      </w:pPr>
-    </w:p>
-    <w:p>
-      <w:pPr>
-        <w:rPr>
-          <w:color w:val="000000" w:themeColor="text1"/>
+          <w:lang w:val="en-US"/>
+        </w:rPr>
+      </w:pPr>
+    </w:p>
+    <w:p>
+      <w:pPr>
+        <w:rPr>
+          <w:color w:val="000000" w:themeColor="text1"/>
+          <w:lang w:val="en-US"/>
         </w:rPr>
       </w:pPr>
       <w:r>
         <w:rPr>
           <w:color w:val="000000" w:themeColor="text1"/>
+          <w:lang w:val="en-US"/>
         </w:rPr>
         <w:t>Multimodal Transformer Survey</w:t>
       </w:r>
@@ -305,7 +316,10 @@
     <w:p>
       <w:pPr>
         <w:rPr>
-          <w:color w:val="8EAADB" w:themeColor="accent1" w:themeTint="99"/>
+          <w:rStyle w:val="Hyperlink"/>
+          <w:color w:val="8EAADB" w:themeColor="accent1" w:themeTint="99"/>
+          <w:sz w:val="24"/>
+          <w:lang w:val="en-US"/>
         </w:rPr>
       </w:pPr>
       <w:hyperlink r:id="rId8" w:history="1">
@@ -314,6 +328,7 @@
             <w:rStyle w:val="Hyperlink"/>
             <w:color w:val="8EAADB" w:themeColor="accent1" w:themeTint="99"/>
             <w:sz w:val="24"/>
+            <w:lang w:val="en-US"/>
           </w:rPr>
           <w:t>https://arxiv.org/pdf/2206.06488.pdf</w:t>
         </w:r>
@@ -322,14 +337,185 @@
     <w:p>
       <w:pPr>
         <w:rPr>
-          <w:color w:val="8EAADB" w:themeColor="accent1" w:themeTint="99"/>
-        </w:rPr>
-      </w:pPr>
-    </w:p>
-    <w:p>
-      <w:pPr>
-        <w:rPr>
-          <w:color w:val="8EAADB" w:themeColor="accent1" w:themeTint="99"/>
+          <w:rStyle w:val="Hyperlink"/>
+          <w:color w:val="8EAADB" w:themeColor="accent1" w:themeTint="99"/>
+          <w:sz w:val="24"/>
+          <w:lang w:val="en-US"/>
+        </w:rPr>
+      </w:pPr>
+    </w:p>
+    <w:p>
+      <w:pPr>
+        <w:rPr>
+          <w:rStyle w:val="Hyperlink"/>
+          <w:color w:val="8EAADB" w:themeColor="accent1" w:themeTint="99"/>
+          <w:sz w:val="24"/>
+          <w:lang w:val="en-US"/>
+        </w:rPr>
+      </w:pPr>
+    </w:p>
+    <w:p>
+      <w:pPr>
+        <w:rPr>
+          <w:rStyle w:val="Hyperlink"/>
+          <w:b/>
+          <w:bCs/>
+          <w:color w:val="000000" w:themeColor="text1"/>
+          <w:sz w:val="24"/>
+          <w:u w:val="none"/>
+          <w:lang w:val="en-US"/>
+        </w:rPr>
+      </w:pPr>
+      <w:r>
+        <w:rPr>
+          <w:rStyle w:val="Hyperlink"/>
+          <w:b/>
+          <w:bCs/>
+          <w:color w:val="000000" w:themeColor="text1"/>
+          <w:sz w:val="24"/>
+          <w:u w:val="none"/>
+          <w:lang w:val="en-US"/>
+        </w:rPr>
+        <w:t>Meeting 5 – 28.02.2023</w:t>
+      </w:r>
+    </w:p>
+    <w:p>
+      <w:pPr>
+        <w:rPr>
+          <w:rStyle w:val="Hyperlink"/>
+          <w:b/>
+          <w:bCs/>
+          <w:color w:val="000000" w:themeColor="text1"/>
+          <w:sz w:val="24"/>
+          <w:u w:val="none"/>
+          <w:lang w:val="en-US"/>
+        </w:rPr>
+      </w:pPr>
+    </w:p>
+    <w:p>
+      <w:pPr>
+        <w:rPr>
+          <w:rStyle w:val="Hyperlink"/>
+          <w:color w:val="000000" w:themeColor="text1"/>
+          <w:sz w:val="24"/>
+          <w:u w:val="none"/>
+          <w:lang w:val="en-US"/>
+        </w:rPr>
+      </w:pPr>
+      <w:r>
+        <w:rPr>
+          <w:rStyle w:val="Hyperlink"/>
+          <w:color w:val="000000" w:themeColor="text1"/>
+          <w:sz w:val="24"/>
+          <w:u w:val="none"/>
+          <w:lang w:val="en-US"/>
+        </w:rPr>
+        <w:t>Slides</w:t>
+      </w:r>
+    </w:p>
+    <w:p>
+      <w:pPr>
+        <w:rPr>
+          <w:color w:val="8EAADB" w:themeColor="accent1" w:themeTint="99"/>
+          <w:lang w:val="en-US"/>
+        </w:rPr>
+      </w:pPr>
+      <w:hyperlink r:id="rId9" w:history="1">
+        <w:r>
+          <w:rPr>
+            <w:rStyle w:val="Hyperlink"/>
+            <w:color w:val="8EAADB" w:themeColor="accent1" w:themeTint="99"/>
+            <w:sz w:val="24"/>
+            <w:lang w:val="en-US"/>
+          </w:rPr>
+          <w:t>https://docs.google.com/presentation/d/1jFYSJRkUkOHZ1DK2EIbBT2cfEQYM6e0_VDd_6OOpNkE/edit?usp=sharing</w:t>
+        </w:r>
+      </w:hyperlink>
+    </w:p>
+    <w:p>
+      <w:pPr>
+        <w:rPr>
+          <w:color w:val="8EAADB" w:themeColor="accent1" w:themeTint="99"/>
+          <w:lang w:val="en-US"/>
+        </w:rPr>
+      </w:pPr>
+    </w:p>
+    <w:p>
+      <w:pPr>
+        <w:rPr>
+          <w:color w:val="8EAADB" w:themeColor="accent1" w:themeTint="99"/>
+          <w:lang w:val="en-US"/>
+        </w:rPr>
+      </w:pPr>
+    </w:p>
+    <w:p>
+      <w:pPr>
+        <w:rPr>
+          <w:b/>
+          <w:bCs/>
+          <w:color w:val="000000" w:themeColor="text1"/>
+          <w:lang w:val="en-US"/>
+        </w:rPr>
+      </w:pPr>
+      <w:r>
+        <w:rPr>
+          <w:b/>
+          <w:bCs/>
+          <w:color w:val="000000" w:themeColor="text1"/>
+          <w:lang w:val="en-US"/>
+        </w:rPr>
+        <w:t>Meeting 6 – 07.03.2023</w:t>
+      </w:r>
+    </w:p>
+    <w:p>
+      <w:pPr>
+        <w:rPr>
+          <w:b/>
+          <w:bCs/>
+          <w:color w:val="000000" w:themeColor="text1"/>
+          <w:lang w:val="en-US"/>
+        </w:rPr>
+      </w:pPr>
+    </w:p>
+    <w:p>
+      <w:pPr>
+        <w:rPr>
+          <w:color w:val="000000" w:themeColor="text1"/>
+          <w:lang w:val="en-US"/>
+        </w:rPr>
+      </w:pPr>
+      <w:r>
+        <w:rPr>
+          <w:color w:val="000000" w:themeColor="text1"/>
+          <w:lang w:val="en-US"/>
+        </w:rPr>
+        <w:t>Slides</w:t>
+      </w:r>
+    </w:p>
+    <w:p>
+      <w:pPr>
+        <w:rPr>
+          <w:color w:val="8EAADB" w:themeColor="accent1" w:themeTint="99"/>
+          <w:lang w:val="en-US"/>
+        </w:rPr>
+      </w:pPr>
+      <w:hyperlink r:id="rId10" w:history="1">
+        <w:r>
+          <w:rPr>
+            <w:rStyle w:val="Hyperlink"/>
+            <w:color w:val="8EAADB" w:themeColor="accent1" w:themeTint="99"/>
+            <w:sz w:val="24"/>
+            <w:lang w:val="en-US"/>
+          </w:rPr>
+          <w:t>https://docs.google.com/presentation/d/1OvhqLo00oS0CHBO2mF7mBLHtv42CoUKrS8qnRTXUER4/edit?usp=sharing</w:t>
+        </w:r>
+      </w:hyperlink>
+    </w:p>
+    <w:p>
+      <w:pPr>
+        <w:rPr>
+          <w:color w:val="8EAADB" w:themeColor="accent1" w:themeTint="99"/>
+          <w:lang w:val="en-US"/>
         </w:rPr>
       </w:pPr>
     </w:p>

</xml_diff>